<commit_message>
Typo fix and typesetting
</commit_message>
<xml_diff>
--- a/cv/erez-volk-cv-en-tpl.docx
+++ b/cv/erez-volk-cv-en-tpl.docx
@@ -333,7 +333,13 @@
         <w:rPr>
           <w:lang w:val="en-US"/>
         </w:rPr>
-        <w:t>From the</w:t>
+        <w:t>Translated f</w:t>
+      </w:r>
+      <w:r>
+        <w:rPr>
+          <w:lang w:val="en-US"/>
+        </w:rPr>
+        <w:t>rom the</w:t>
       </w:r>
       <w:r>
         <w:rPr>

</xml_diff>